<commit_message>
Flow Diagrams added and SDD Updated with diagrams
</commit_message>
<xml_diff>
--- a/Digitus Trial SDD.docx
+++ b/Digitus Trial SDD.docx
@@ -10,6 +10,7 @@
           <w:docPartUnique/>
         </w:docPartObj>
       </w:sdtPr>
+      <w:sdtEndPr/>
       <w:sdtContent>
         <w:p>
           <w:r>
@@ -356,6 +357,7 @@
                                   <w:dataBinding w:prefixMappings="xmlns:ns0='http://purl.org/dc/elements/1.1/' xmlns:ns1='http://schemas.openxmlformats.org/package/2006/metadata/core-properties' " w:xpath="/ns1:coreProperties[1]/ns0:creator[1]" w:storeItemID="{6C3C8BC8-F283-45AE-878A-BAB7291924A1}"/>
                                   <w:text/>
                                 </w:sdtPr>
+                                <w:sdtEndPr/>
                                 <w:sdtContent>
                                   <w:p>
                                     <w:pPr>
@@ -422,6 +424,7 @@
                                     <w:dataBinding w:prefixMappings="xmlns:ns0='http://schemas.microsoft.com/office/2006/coverPageProps' " w:xpath="/ns0:CoverPageProperties[1]/ns0:CompanyEmail[1]" w:storeItemID="{55AF091B-3C7A-41E3-B477-F2FDAA23CFDA}"/>
                                     <w:text/>
                                   </w:sdtPr>
+                                  <w:sdtEndPr/>
                                   <w:sdtContent>
                                     <w:r>
                                       <w:rPr>
@@ -658,6 +661,7 @@
                                   <w:dataBinding w:prefixMappings="xmlns:ns0='http://schemas.microsoft.com/office/2006/coverPageProps' " w:xpath="/ns0:CoverPageProperties[1]/ns0:Abstract[1]" w:storeItemID="{55AF091B-3C7A-41E3-B477-F2FDAA23CFDA}"/>
                                   <w:text w:multiLine="1"/>
                                 </w:sdtPr>
+                                <w:sdtEndPr/>
                                 <w:sdtContent>
                                   <w:p>
                                     <w:pPr>
@@ -903,6 +907,7 @@
                                   <w:dataBinding w:prefixMappings="xmlns:ns0='http://purl.org/dc/elements/1.1/' xmlns:ns1='http://schemas.openxmlformats.org/package/2006/metadata/core-properties' " w:xpath="/ns1:coreProperties[1]/ns0:subject[1]" w:storeItemID="{6C3C8BC8-F283-45AE-878A-BAB7291924A1}"/>
                                   <w:text/>
                                 </w:sdtPr>
+                                <w:sdtEndPr/>
                                 <w:sdtContent>
                                   <w:p>
                                     <w:pPr>
@@ -4111,6 +4116,259 @@
     </w:p>
     <w:p>
       <w:pPr>
+        <w:pStyle w:val="Heading3"/>
+        <w:numPr>
+          <w:ilvl w:val="2"/>
+          <w:numId w:val="3"/>
+        </w:numPr>
+      </w:pPr>
+      <w:r>
+        <w:t>Register User Diagram</w:t>
+      </w:r>
+    </w:p>
+    <w:p>
+      <w:pPr>
+        <w:ind w:left="360"/>
+      </w:pPr>
+      <w:r>
+        <w:rPr>
+          <w:noProof/>
+        </w:rPr>
+        <w:drawing>
+          <wp:inline distT="0" distB="0" distL="0" distR="0" wp14:anchorId="0443E0B9" wp14:editId="5C149DFB">
+            <wp:extent cx="5756910" cy="2669540"/>
+            <wp:effectExtent l="0" t="0" r="0" b="0"/>
+            <wp:docPr id="1" name="Picture 1" descr="A close up of a map&#10;&#10;Description automatically generated"/>
+            <wp:cNvGraphicFramePr>
+              <a:graphicFrameLocks xmlns:a="http://schemas.openxmlformats.org/drawingml/2006/main" noChangeAspect="1"/>
+            </wp:cNvGraphicFramePr>
+            <a:graphic xmlns:a="http://schemas.openxmlformats.org/drawingml/2006/main">
+              <a:graphicData uri="http://schemas.openxmlformats.org/drawingml/2006/picture">
+                <pic:pic xmlns:pic="http://schemas.openxmlformats.org/drawingml/2006/picture">
+                  <pic:nvPicPr>
+                    <pic:cNvPr id="1" name="UserRegister.png"/>
+                    <pic:cNvPicPr/>
+                  </pic:nvPicPr>
+                  <pic:blipFill>
+                    <a:blip r:embed="rId9">
+                      <a:extLst>
+                        <a:ext uri="{28A0092B-C50C-407E-A947-70E740481C1C}">
+                          <a14:useLocalDpi xmlns:a14="http://schemas.microsoft.com/office/drawing/2010/main" val="0"/>
+                        </a:ext>
+                      </a:extLst>
+                    </a:blip>
+                    <a:stretch>
+                      <a:fillRect/>
+                    </a:stretch>
+                  </pic:blipFill>
+                  <pic:spPr>
+                    <a:xfrm>
+                      <a:off x="0" y="0"/>
+                      <a:ext cx="5756910" cy="2669540"/>
+                    </a:xfrm>
+                    <a:prstGeom prst="rect">
+                      <a:avLst/>
+                    </a:prstGeom>
+                  </pic:spPr>
+                </pic:pic>
+              </a:graphicData>
+            </a:graphic>
+          </wp:inline>
+        </w:drawing>
+      </w:r>
+    </w:p>
+    <w:p>
+      <w:pPr>
+        <w:pStyle w:val="Heading3"/>
+        <w:numPr>
+          <w:ilvl w:val="2"/>
+          <w:numId w:val="3"/>
+        </w:numPr>
+      </w:pPr>
+      <w:r>
+        <w:lastRenderedPageBreak/>
+        <w:t xml:space="preserve">Verify User </w:t>
+      </w:r>
+    </w:p>
+    <w:p>
+      <w:pPr>
+        <w:ind w:left="360"/>
+      </w:pPr>
+      <w:r>
+        <w:rPr>
+          <w:noProof/>
+        </w:rPr>
+        <w:drawing>
+          <wp:inline distT="0" distB="0" distL="0" distR="0" wp14:anchorId="465601A6" wp14:editId="3DD82342">
+            <wp:extent cx="5756910" cy="2335530"/>
+            <wp:effectExtent l="0" t="0" r="0" b="1270"/>
+            <wp:docPr id="2" name="Picture 2" descr="A close up of a piece of paper&#10;&#10;Description automatically generated"/>
+            <wp:cNvGraphicFramePr>
+              <a:graphicFrameLocks xmlns:a="http://schemas.openxmlformats.org/drawingml/2006/main" noChangeAspect="1"/>
+            </wp:cNvGraphicFramePr>
+            <a:graphic xmlns:a="http://schemas.openxmlformats.org/drawingml/2006/main">
+              <a:graphicData uri="http://schemas.openxmlformats.org/drawingml/2006/picture">
+                <pic:pic xmlns:pic="http://schemas.openxmlformats.org/drawingml/2006/picture">
+                  <pic:nvPicPr>
+                    <pic:cNvPr id="2" name="VerifyUserDiagram.png"/>
+                    <pic:cNvPicPr/>
+                  </pic:nvPicPr>
+                  <pic:blipFill>
+                    <a:blip r:embed="rId10">
+                      <a:extLst>
+                        <a:ext uri="{28A0092B-C50C-407E-A947-70E740481C1C}">
+                          <a14:useLocalDpi xmlns:a14="http://schemas.microsoft.com/office/drawing/2010/main" val="0"/>
+                        </a:ext>
+                      </a:extLst>
+                    </a:blip>
+                    <a:stretch>
+                      <a:fillRect/>
+                    </a:stretch>
+                  </pic:blipFill>
+                  <pic:spPr>
+                    <a:xfrm>
+                      <a:off x="0" y="0"/>
+                      <a:ext cx="5756910" cy="2335530"/>
+                    </a:xfrm>
+                    <a:prstGeom prst="rect">
+                      <a:avLst/>
+                    </a:prstGeom>
+                  </pic:spPr>
+                </pic:pic>
+              </a:graphicData>
+            </a:graphic>
+          </wp:inline>
+        </w:drawing>
+      </w:r>
+    </w:p>
+    <w:p>
+      <w:pPr>
+        <w:pStyle w:val="Heading3"/>
+        <w:numPr>
+          <w:ilvl w:val="2"/>
+          <w:numId w:val="3"/>
+        </w:numPr>
+      </w:pPr>
+      <w:r>
+        <w:t>Authentication Diagram</w:t>
+      </w:r>
+    </w:p>
+    <w:p>
+      <w:pPr>
+        <w:ind w:left="360"/>
+      </w:pPr>
+      <w:r>
+        <w:rPr>
+          <w:noProof/>
+        </w:rPr>
+        <w:drawing>
+          <wp:inline distT="0" distB="0" distL="0" distR="0" wp14:anchorId="0AF397D9" wp14:editId="648539A8">
+            <wp:extent cx="5756910" cy="1817370"/>
+            <wp:effectExtent l="0" t="0" r="0" b="0"/>
+            <wp:docPr id="3" name="Picture 3" descr="A screenshot of a cell phone&#10;&#10;Description automatically generated"/>
+            <wp:cNvGraphicFramePr>
+              <a:graphicFrameLocks xmlns:a="http://schemas.openxmlformats.org/drawingml/2006/main" noChangeAspect="1"/>
+            </wp:cNvGraphicFramePr>
+            <a:graphic xmlns:a="http://schemas.openxmlformats.org/drawingml/2006/main">
+              <a:graphicData uri="http://schemas.openxmlformats.org/drawingml/2006/picture">
+                <pic:pic xmlns:pic="http://schemas.openxmlformats.org/drawingml/2006/picture">
+                  <pic:nvPicPr>
+                    <pic:cNvPr id="3" name="AuthenticationFlowDiagram.png"/>
+                    <pic:cNvPicPr/>
+                  </pic:nvPicPr>
+                  <pic:blipFill>
+                    <a:blip r:embed="rId11">
+                      <a:extLst>
+                        <a:ext uri="{28A0092B-C50C-407E-A947-70E740481C1C}">
+                          <a14:useLocalDpi xmlns:a14="http://schemas.microsoft.com/office/drawing/2010/main" val="0"/>
+                        </a:ext>
+                      </a:extLst>
+                    </a:blip>
+                    <a:stretch>
+                      <a:fillRect/>
+                    </a:stretch>
+                  </pic:blipFill>
+                  <pic:spPr>
+                    <a:xfrm>
+                      <a:off x="0" y="0"/>
+                      <a:ext cx="5756910" cy="1817370"/>
+                    </a:xfrm>
+                    <a:prstGeom prst="rect">
+                      <a:avLst/>
+                    </a:prstGeom>
+                  </pic:spPr>
+                </pic:pic>
+              </a:graphicData>
+            </a:graphic>
+          </wp:inline>
+        </w:drawing>
+      </w:r>
+    </w:p>
+    <w:p>
+      <w:pPr>
+        <w:pStyle w:val="Heading3"/>
+        <w:numPr>
+          <w:ilvl w:val="2"/>
+          <w:numId w:val="3"/>
+        </w:numPr>
+      </w:pPr>
+      <w:r>
+        <w:t>Forget Password Diagram</w:t>
+      </w:r>
+    </w:p>
+    <w:p>
+      <w:pPr>
+        <w:ind w:left="360"/>
+      </w:pPr>
+      <w:r>
+        <w:rPr>
+          <w:noProof/>
+        </w:rPr>
+        <w:drawing>
+          <wp:inline distT="0" distB="0" distL="0" distR="0" wp14:anchorId="4CE0F922" wp14:editId="5083AC4D">
+            <wp:extent cx="5756910" cy="1886585"/>
+            <wp:effectExtent l="0" t="0" r="0" b="5715"/>
+            <wp:docPr id="4" name="Picture 4" descr="A screenshot of a cell phone&#10;&#10;Description automatically generated"/>
+            <wp:cNvGraphicFramePr>
+              <a:graphicFrameLocks xmlns:a="http://schemas.openxmlformats.org/drawingml/2006/main" noChangeAspect="1"/>
+            </wp:cNvGraphicFramePr>
+            <a:graphic xmlns:a="http://schemas.openxmlformats.org/drawingml/2006/main">
+              <a:graphicData uri="http://schemas.openxmlformats.org/drawingml/2006/picture">
+                <pic:pic xmlns:pic="http://schemas.openxmlformats.org/drawingml/2006/picture">
+                  <pic:nvPicPr>
+                    <pic:cNvPr id="4" name="ForgetPassword.png"/>
+                    <pic:cNvPicPr/>
+                  </pic:nvPicPr>
+                  <pic:blipFill>
+                    <a:blip r:embed="rId12">
+                      <a:extLst>
+                        <a:ext uri="{28A0092B-C50C-407E-A947-70E740481C1C}">
+                          <a14:useLocalDpi xmlns:a14="http://schemas.microsoft.com/office/drawing/2010/main" val="0"/>
+                        </a:ext>
+                      </a:extLst>
+                    </a:blip>
+                    <a:stretch>
+                      <a:fillRect/>
+                    </a:stretch>
+                  </pic:blipFill>
+                  <pic:spPr>
+                    <a:xfrm>
+                      <a:off x="0" y="0"/>
+                      <a:ext cx="5756910" cy="1886585"/>
+                    </a:xfrm>
+                    <a:prstGeom prst="rect">
+                      <a:avLst/>
+                    </a:prstGeom>
+                  </pic:spPr>
+                </pic:pic>
+              </a:graphicData>
+            </a:graphic>
+          </wp:inline>
+        </w:drawing>
+      </w:r>
+    </w:p>
+    <w:p>
+      <w:pPr>
         <w:ind w:left="360"/>
       </w:pPr>
     </w:p>
@@ -4126,7 +4384,9 @@
       <w:r>
         <w:t>Test Cases</w:t>
       </w:r>
+      <w:bookmarkStart w:id="9" w:name="_GoBack"/>
       <w:bookmarkEnd w:id="8"/>
+      <w:bookmarkEnd w:id="9"/>
     </w:p>
     <w:p>
       <w:pPr>
@@ -4136,11 +4396,11 @@
           <w:numId w:val="3"/>
         </w:numPr>
       </w:pPr>
-      <w:bookmarkStart w:id="9" w:name="_Toc28552261"/>
+      <w:bookmarkStart w:id="10" w:name="_Toc28552261"/>
       <w:r>
         <w:t>Scenarios</w:t>
       </w:r>
-      <w:bookmarkEnd w:id="9"/>
+      <w:bookmarkEnd w:id="10"/>
     </w:p>
     <w:p>
       <w:pPr>
@@ -4158,11 +4418,11 @@
           <w:numId w:val="3"/>
         </w:numPr>
       </w:pPr>
-      <w:bookmarkStart w:id="10" w:name="_Toc28552262"/>
+      <w:bookmarkStart w:id="11" w:name="_Toc28552262"/>
       <w:r>
         <w:t>Register User Tests</w:t>
       </w:r>
-      <w:bookmarkEnd w:id="10"/>
+      <w:bookmarkEnd w:id="11"/>
     </w:p>
     <w:p>
       <w:pPr>
@@ -4172,13 +4432,11 @@
           <w:numId w:val="3"/>
         </w:numPr>
       </w:pPr>
-      <w:bookmarkStart w:id="11" w:name="_Toc28552263"/>
-      <w:bookmarkStart w:id="12" w:name="_GoBack"/>
+      <w:bookmarkStart w:id="12" w:name="_Toc28552263"/>
+      <w:r>
+        <w:t>User Successfully Registered</w:t>
+      </w:r>
       <w:bookmarkEnd w:id="12"/>
-      <w:r>
-        <w:t>User Successfully Registered</w:t>
-      </w:r>
-      <w:bookmarkEnd w:id="11"/>
     </w:p>
     <w:p>
       <w:pPr>
@@ -4198,6 +4456,7 @@
       </w:pPr>
       <w:bookmarkStart w:id="13" w:name="_Toc28552264"/>
       <w:r>
+        <w:lastRenderedPageBreak/>
         <w:t>User Registration Failed Due Argument Validation</w:t>
       </w:r>
       <w:bookmarkEnd w:id="13"/>
@@ -4220,13 +4479,7 @@
       </w:pPr>
       <w:bookmarkStart w:id="14" w:name="_Toc28552265"/>
       <w:r>
-        <w:t xml:space="preserve">User Registration Failed Due </w:t>
-      </w:r>
-      <w:r>
-        <w:t>Existing Email</w:t>
-      </w:r>
-      <w:r>
-        <w:t xml:space="preserve"> Validation</w:t>
+        <w:t>User Registration Failed Due Existing Email Validation</w:t>
       </w:r>
       <w:bookmarkEnd w:id="14"/>
     </w:p>
@@ -4248,13 +4501,7 @@
       </w:pPr>
       <w:bookmarkStart w:id="15" w:name="_Toc28552266"/>
       <w:r>
-        <w:t xml:space="preserve">User Registration Failed Due </w:t>
-      </w:r>
-      <w:r>
-        <w:t>Existing Username</w:t>
-      </w:r>
-      <w:r>
-        <w:t xml:space="preserve"> Validation</w:t>
+        <w:t>User Registration Failed Due Existing Username Validation</w:t>
       </w:r>
       <w:bookmarkEnd w:id="15"/>
     </w:p>
@@ -4263,19 +4510,7 @@
         <w:ind w:left="320"/>
       </w:pPr>
       <w:r>
-        <w:t xml:space="preserve">If passed </w:t>
-      </w:r>
-      <w:r>
-        <w:t>username</w:t>
-      </w:r>
-      <w:r>
-        <w:t xml:space="preserve"> already registered to database, application will return registration failed</w:t>
-      </w:r>
-      <w:r>
-        <w:t xml:space="preserve"> </w:t>
-      </w:r>
-      <w:r>
-        <w:t xml:space="preserve">status and message </w:t>
+        <w:t xml:space="preserve">If passed username already registered to database, application will return registration failed status and message </w:t>
       </w:r>
     </w:p>
     <w:p>
@@ -4293,10 +4528,7 @@
       </w:pPr>
       <w:bookmarkStart w:id="16" w:name="_Toc28552267"/>
       <w:r>
-        <w:t xml:space="preserve">User Registration Failed </w:t>
-      </w:r>
-      <w:r>
-        <w:t>Due System Error</w:t>
+        <w:t>User Registration Failed Due System Error</w:t>
       </w:r>
       <w:bookmarkEnd w:id="16"/>
     </w:p>
@@ -4319,7 +4551,6 @@
       </w:pPr>
       <w:bookmarkStart w:id="17" w:name="_Toc28552268"/>
       <w:r>
-        <w:lastRenderedPageBreak/>
         <w:t>Authentication User Tests</w:t>
       </w:r>
       <w:bookmarkEnd w:id="17"/>
@@ -4368,10 +4599,7 @@
       </w:pPr>
       <w:bookmarkStart w:id="19" w:name="_Toc28552270"/>
       <w:r>
-        <w:t xml:space="preserve">Authentication </w:t>
-      </w:r>
-      <w:r>
-        <w:t>Failed Due Password Null Validation</w:t>
+        <w:t>Authentication Failed Due Password Null Validation</w:t>
       </w:r>
       <w:bookmarkEnd w:id="19"/>
     </w:p>
@@ -4393,10 +4621,7 @@
       </w:pPr>
       <w:bookmarkStart w:id="20" w:name="_Toc28552271"/>
       <w:r>
-        <w:t xml:space="preserve">Authentication </w:t>
-      </w:r>
-      <w:r>
-        <w:t>Failed Due Username Null Validation</w:t>
+        <w:t>Authentication Failed Due Username Null Validation</w:t>
       </w:r>
       <w:bookmarkEnd w:id="20"/>
     </w:p>
@@ -4418,10 +4643,7 @@
       </w:pPr>
       <w:bookmarkStart w:id="21" w:name="_Toc28552272"/>
       <w:r>
-        <w:t xml:space="preserve">Authentication </w:t>
-      </w:r>
-      <w:r>
-        <w:t>Failed Due Account Not Activated</w:t>
+        <w:t>Authentication Failed Due Account Not Activated</w:t>
       </w:r>
       <w:bookmarkEnd w:id="21"/>
     </w:p>
@@ -4443,10 +4665,7 @@
       </w:pPr>
       <w:bookmarkStart w:id="22" w:name="_Toc28552273"/>
       <w:r>
-        <w:t xml:space="preserve">Authentication </w:t>
-      </w:r>
-      <w:r>
-        <w:t>Failed Due Invalid Credentials</w:t>
+        <w:t>Authentication Failed Due Invalid Credentials</w:t>
       </w:r>
       <w:bookmarkEnd w:id="22"/>
     </w:p>
@@ -4504,10 +4723,7 @@
       </w:pPr>
       <w:bookmarkStart w:id="25" w:name="_Toc28552276"/>
       <w:r>
-        <w:t xml:space="preserve">Verify User </w:t>
-      </w:r>
-      <w:r>
-        <w:t xml:space="preserve">Failed Due Already </w:t>
+        <w:t xml:space="preserve">Verify User Failed Due Already </w:t>
       </w:r>
       <w:r>
         <w:t>Verified</w:t>
@@ -4535,10 +4751,7 @@
       </w:pPr>
       <w:bookmarkStart w:id="26" w:name="_Toc28552277"/>
       <w:r>
-        <w:t xml:space="preserve">Verify User </w:t>
-      </w:r>
-      <w:r>
-        <w:t>Failed Due Invalid Verification Code</w:t>
+        <w:t>Verify User Failed Due Invalid Verification Code</w:t>
       </w:r>
       <w:bookmarkEnd w:id="26"/>
     </w:p>
@@ -4608,10 +4821,7 @@
       </w:pPr>
       <w:bookmarkStart w:id="29" w:name="_Toc28552280"/>
       <w:r>
-        <w:t xml:space="preserve">Forget Password </w:t>
-      </w:r>
-      <w:r>
-        <w:t>Failed Due Invalid Argument</w:t>
+        <w:t>Forget Password Failed Due Invalid Argument</w:t>
       </w:r>
       <w:bookmarkEnd w:id="29"/>
     </w:p>
@@ -4633,10 +4843,8 @@
       </w:pPr>
       <w:bookmarkStart w:id="30" w:name="_Toc28552281"/>
       <w:r>
-        <w:t xml:space="preserve">Forget Password </w:t>
-      </w:r>
-      <w:r>
-        <w:t>Failed Due Account Not Found</w:t>
+        <w:lastRenderedPageBreak/>
+        <w:t>Forget Password Failed Due Account Not Found</w:t>
       </w:r>
       <w:bookmarkEnd w:id="30"/>
     </w:p>
@@ -5139,6 +5347,7 @@
     <w:lsdException w:name="HTML Sample" w:semiHidden="1" w:unhideWhenUsed="1"/>
     <w:lsdException w:name="HTML Typewriter" w:semiHidden="1" w:unhideWhenUsed="1"/>
     <w:lsdException w:name="HTML Variable" w:semiHidden="1" w:unhideWhenUsed="1"/>
+    <w:lsdException w:name="Normal Table" w:semiHidden="1" w:unhideWhenUsed="1"/>
     <w:lsdException w:name="annotation subject" w:semiHidden="1" w:unhideWhenUsed="1"/>
     <w:lsdException w:name="No List" w:semiHidden="1" w:unhideWhenUsed="1"/>
     <w:lsdException w:name="Outline List 1" w:semiHidden="1" w:unhideWhenUsed="1"/>
@@ -5185,8 +5394,10 @@
     <w:lsdException w:name="Table Subtle 2" w:semiHidden="1" w:unhideWhenUsed="1"/>
     <w:lsdException w:name="Table Web 1" w:semiHidden="1" w:unhideWhenUsed="1"/>
     <w:lsdException w:name="Table Web 2" w:semiHidden="1" w:unhideWhenUsed="1"/>
+    <w:lsdException w:name="Table Web 3" w:semiHidden="1" w:unhideWhenUsed="1"/>
     <w:lsdException w:name="Balloon Text" w:semiHidden="1" w:unhideWhenUsed="1"/>
     <w:lsdException w:name="Table Grid" w:uiPriority="39"/>
+    <w:lsdException w:name="Table Theme" w:semiHidden="1" w:unhideWhenUsed="1"/>
     <w:lsdException w:name="Placeholder Text" w:semiHidden="1"/>
     <w:lsdException w:name="No Spacing" w:uiPriority="1" w:qFormat="1"/>
     <w:lsdException w:name="Light Shading" w:uiPriority="60"/>

</xml_diff>

<commit_message>
Some changes in SDD
</commit_message>
<xml_diff>
--- a/Digitus Trial SDD.docx
+++ b/Digitus Trial SDD.docx
@@ -4029,6 +4029,11 @@
       <w:r>
         <w:t>Database: MongoDB</w:t>
       </w:r>
+      <w:r>
+        <w:t xml:space="preserve"> over Docker Container</w:t>
+      </w:r>
+      <w:bookmarkStart w:id="6" w:name="_GoBack"/>
+      <w:bookmarkEnd w:id="6"/>
     </w:p>
     <w:p>
       <w:pPr>
@@ -4094,11 +4099,11 @@
           <w:numId w:val="3"/>
         </w:numPr>
       </w:pPr>
-      <w:bookmarkStart w:id="6" w:name="_Toc28552258"/>
+      <w:bookmarkStart w:id="7" w:name="_Toc28552258"/>
       <w:r>
         <w:t>Architecture</w:t>
       </w:r>
-      <w:bookmarkEnd w:id="6"/>
+      <w:bookmarkEnd w:id="7"/>
     </w:p>
     <w:p>
       <w:pPr>
@@ -4108,11 +4113,11 @@
           <w:numId w:val="3"/>
         </w:numPr>
       </w:pPr>
-      <w:bookmarkStart w:id="7" w:name="_Toc28552259"/>
+      <w:bookmarkStart w:id="8" w:name="_Toc28552259"/>
       <w:r>
         <w:t>Diagrams</w:t>
       </w:r>
-      <w:bookmarkEnd w:id="7"/>
+      <w:bookmarkEnd w:id="8"/>
     </w:p>
     <w:p>
       <w:pPr>
@@ -4380,12 +4385,10 @@
           <w:numId w:val="3"/>
         </w:numPr>
       </w:pPr>
-      <w:bookmarkStart w:id="8" w:name="_Toc28552260"/>
+      <w:bookmarkStart w:id="9" w:name="_Toc28552260"/>
       <w:r>
         <w:t>Test Cases</w:t>
       </w:r>
-      <w:bookmarkStart w:id="9" w:name="_GoBack"/>
-      <w:bookmarkEnd w:id="8"/>
       <w:bookmarkEnd w:id="9"/>
     </w:p>
     <w:p>

</xml_diff>